<commit_message>
fix: update resume downloadable files
</commit_message>
<xml_diff>
--- a/public/pol-Imbing-v2.docx
+++ b/public/pol-Imbing-v2.docx
@@ -1409,6 +1409,300 @@
         </w:rPr>
         <w:t xml:space="preserve">Conduct thorough code reviews and provide actionable feedback to improve code quality, maintainability, and adherence to coding standards.</w:t>
       </w:r>
+      <w:r>
+        <w:rPr>
+          <w:rtl w:val="0"/>
+        </w:rPr>
+      </w:r>
+    </w:p>
+    <w:p>
+      <w:pPr>
+        <w:spacing w:after="0" w:lineRule="auto"/>
+        <w:rPr>
+          <w:rFonts w:ascii="Arial" w:cs="Arial" w:eastAsia="Arial" w:hAnsi="Arial"/>
+          <w:b w:val="1"/>
+          <w:sz w:val="24"/>
+          <w:szCs w:val="24"/>
+        </w:rPr>
+      </w:pPr>
+      <w:r>
+        <w:rPr>
+          <w:rtl w:val="0"/>
+        </w:rPr>
+      </w:r>
+    </w:p>
+    <w:p>
+      <w:pPr>
+        <w:spacing w:after="0" w:lineRule="auto"/>
+        <w:rPr>
+          <w:rFonts w:ascii="Arial" w:cs="Arial" w:eastAsia="Arial" w:hAnsi="Arial"/>
+          <w:b w:val="1"/>
+          <w:sz w:val="24"/>
+          <w:szCs w:val="24"/>
+        </w:rPr>
+      </w:pPr>
+      <w:r>
+        <w:rPr>
+          <w:rtl w:val="0"/>
+        </w:rPr>
+      </w:r>
+    </w:p>
+    <w:p>
+      <w:pPr>
+        <w:spacing w:after="0" w:lineRule="auto"/>
+        <w:ind w:left="2880"/>
+        <w:rPr>
+          <w:rFonts w:ascii="Arial" w:cs="Arial" w:eastAsia="Arial" w:hAnsi="Arial"/>
+          <w:b w:val="1"/>
+          <w:sz w:val="20"/>
+          <w:szCs w:val="20"/>
+        </w:rPr>
+      </w:pPr>
+      <w:r>
+        <w:rPr>
+          <w:rFonts w:ascii="Arial" w:cs="Arial" w:eastAsia="Arial" w:hAnsi="Arial"/>
+          <w:sz w:val="20"/>
+          <w:szCs w:val="20"/>
+          <w:rtl w:val="0"/>
+        </w:rPr>
+        <w:t xml:space="preserve">Feb 2023 – Nov 2023</w:t>
+        <w:tab/>
+      </w:r>
+      <w:r>
+        <w:rPr>
+          <w:rFonts w:ascii="Arial" w:cs="Arial" w:eastAsia="Arial" w:hAnsi="Arial"/>
+          <w:b w:val="1"/>
+          <w:sz w:val="20"/>
+          <w:szCs w:val="20"/>
+          <w:rtl w:val="0"/>
+        </w:rPr>
+        <w:t xml:space="preserve">New York Global Consultants Inc. (NYGCI)</w:t>
+      </w:r>
+    </w:p>
+    <w:p>
+      <w:pPr>
+        <w:spacing w:after="0" w:lineRule="auto"/>
+        <w:ind w:left="2260" w:firstLine="620"/>
+        <w:rPr>
+          <w:b w:val="1"/>
+          <w:color w:val="808080"/>
+        </w:rPr>
+      </w:pPr>
+      <w:r>
+        <w:rPr>
+          <w:b w:val="1"/>
+          <w:color w:val="808080"/>
+          <w:rtl w:val="0"/>
+        </w:rPr>
+        <w:t xml:space="preserve">Senior React Developer</w:t>
+      </w:r>
+    </w:p>
+    <w:p>
+      <w:pPr>
+        <w:spacing w:after="0" w:lineRule="auto"/>
+        <w:ind w:left="2260" w:firstLine="620"/>
+        <w:rPr>
+          <w:b w:val="1"/>
+          <w:color w:val="808080"/>
+        </w:rPr>
+      </w:pPr>
+      <w:r>
+        <w:rPr>
+          <w:rtl w:val="0"/>
+        </w:rPr>
+      </w:r>
+    </w:p>
+    <w:p>
+      <w:pPr>
+        <w:numPr>
+          <w:ilvl w:val="0"/>
+          <w:numId w:val="1"/>
+        </w:numPr>
+        <w:spacing w:after="0" w:lineRule="auto"/>
+        <w:ind w:left="3240" w:hanging="360"/>
+        <w:rPr>
+          <w:rFonts w:ascii="Arial" w:cs="Arial" w:eastAsia="Arial" w:hAnsi="Arial"/>
+          <w:sz w:val="20"/>
+          <w:szCs w:val="20"/>
+        </w:rPr>
+      </w:pPr>
+      <w:r>
+        <w:rPr>
+          <w:rFonts w:ascii="Arial" w:cs="Arial" w:eastAsia="Arial" w:hAnsi="Arial"/>
+          <w:sz w:val="20"/>
+          <w:szCs w:val="20"/>
+          <w:rtl w:val="0"/>
+        </w:rPr>
+        <w:t xml:space="preserve">Developing user-facing applications using ReactJS</w:t>
+      </w:r>
+    </w:p>
+    <w:p>
+      <w:pPr>
+        <w:numPr>
+          <w:ilvl w:val="0"/>
+          <w:numId w:val="1"/>
+        </w:numPr>
+        <w:spacing w:after="0" w:lineRule="auto"/>
+        <w:ind w:left="3240" w:hanging="360"/>
+        <w:rPr>
+          <w:rFonts w:ascii="Arial" w:cs="Arial" w:eastAsia="Arial" w:hAnsi="Arial"/>
+          <w:sz w:val="20"/>
+          <w:szCs w:val="20"/>
+        </w:rPr>
+      </w:pPr>
+      <w:r>
+        <w:rPr>
+          <w:rFonts w:ascii="Arial" w:cs="Arial" w:eastAsia="Arial" w:hAnsi="Arial"/>
+          <w:sz w:val="20"/>
+          <w:szCs w:val="20"/>
+          <w:rtl w:val="0"/>
+        </w:rPr>
+        <w:t xml:space="preserve">Build a ReactJS application using Typescript.</w:t>
+      </w:r>
+    </w:p>
+    <w:p>
+      <w:pPr>
+        <w:numPr>
+          <w:ilvl w:val="0"/>
+          <w:numId w:val="1"/>
+        </w:numPr>
+        <w:spacing w:after="0" w:lineRule="auto"/>
+        <w:ind w:left="3240" w:hanging="360"/>
+        <w:rPr>
+          <w:rFonts w:ascii="Arial" w:cs="Arial" w:eastAsia="Arial" w:hAnsi="Arial"/>
+          <w:sz w:val="20"/>
+          <w:szCs w:val="20"/>
+        </w:rPr>
+      </w:pPr>
+      <w:r>
+        <w:rPr>
+          <w:rFonts w:ascii="Arial" w:cs="Arial" w:eastAsia="Arial" w:hAnsi="Arial"/>
+          <w:sz w:val="20"/>
+          <w:szCs w:val="20"/>
+          <w:rtl w:val="0"/>
+        </w:rPr>
+        <w:t xml:space="preserve">Building modular and reusable components and libraries</w:t>
+      </w:r>
+    </w:p>
+    <w:p>
+      <w:pPr>
+        <w:numPr>
+          <w:ilvl w:val="0"/>
+          <w:numId w:val="1"/>
+        </w:numPr>
+        <w:spacing w:after="0" w:lineRule="auto"/>
+        <w:ind w:left="3240" w:hanging="360"/>
+        <w:rPr>
+          <w:rFonts w:ascii="Arial" w:cs="Arial" w:eastAsia="Arial" w:hAnsi="Arial"/>
+          <w:sz w:val="20"/>
+          <w:szCs w:val="20"/>
+        </w:rPr>
+      </w:pPr>
+      <w:r>
+        <w:rPr>
+          <w:rFonts w:ascii="Arial" w:cs="Arial" w:eastAsia="Arial" w:hAnsi="Arial"/>
+          <w:sz w:val="20"/>
+          <w:szCs w:val="20"/>
+          <w:rtl w:val="0"/>
+        </w:rPr>
+        <w:t xml:space="preserve">Optimizing your application for performance</w:t>
+      </w:r>
+    </w:p>
+    <w:p>
+      <w:pPr>
+        <w:numPr>
+          <w:ilvl w:val="0"/>
+          <w:numId w:val="1"/>
+        </w:numPr>
+        <w:spacing w:after="0" w:lineRule="auto"/>
+        <w:ind w:left="3240" w:hanging="360"/>
+        <w:rPr>
+          <w:rFonts w:ascii="Arial" w:cs="Arial" w:eastAsia="Arial" w:hAnsi="Arial"/>
+          <w:sz w:val="20"/>
+          <w:szCs w:val="20"/>
+        </w:rPr>
+      </w:pPr>
+      <w:r>
+        <w:rPr>
+          <w:rFonts w:ascii="Arial" w:cs="Arial" w:eastAsia="Arial" w:hAnsi="Arial"/>
+          <w:sz w:val="20"/>
+          <w:szCs w:val="20"/>
+          <w:rtl w:val="0"/>
+        </w:rPr>
+        <w:t xml:space="preserve">Implementing automated testing integrated into development and maintenance workflows.</w:t>
+      </w:r>
+    </w:p>
+    <w:p>
+      <w:pPr>
+        <w:numPr>
+          <w:ilvl w:val="0"/>
+          <w:numId w:val="1"/>
+        </w:numPr>
+        <w:spacing w:after="0" w:lineRule="auto"/>
+        <w:ind w:left="3240" w:hanging="360"/>
+        <w:rPr>
+          <w:rFonts w:ascii="Arial" w:cs="Arial" w:eastAsia="Arial" w:hAnsi="Arial"/>
+          <w:sz w:val="20"/>
+          <w:szCs w:val="20"/>
+        </w:rPr>
+      </w:pPr>
+      <w:r>
+        <w:rPr>
+          <w:rFonts w:ascii="Arial" w:cs="Arial" w:eastAsia="Arial" w:hAnsi="Arial"/>
+          <w:sz w:val="20"/>
+          <w:szCs w:val="20"/>
+          <w:rtl w:val="0"/>
+        </w:rPr>
+        <w:t xml:space="preserve">Staying up to date with all recent developments in the JavaScript and ReactJS space</w:t>
+      </w:r>
+    </w:p>
+    <w:p>
+      <w:pPr>
+        <w:numPr>
+          <w:ilvl w:val="0"/>
+          <w:numId w:val="1"/>
+        </w:numPr>
+        <w:spacing w:after="0" w:lineRule="auto"/>
+        <w:ind w:left="3240" w:hanging="360"/>
+        <w:rPr>
+          <w:rFonts w:ascii="Arial" w:cs="Arial" w:eastAsia="Arial" w:hAnsi="Arial"/>
+          <w:sz w:val="20"/>
+          <w:szCs w:val="20"/>
+        </w:rPr>
+      </w:pPr>
+      <w:r>
+        <w:rPr>
+          <w:rFonts w:ascii="Arial" w:cs="Arial" w:eastAsia="Arial" w:hAnsi="Arial"/>
+          <w:sz w:val="20"/>
+          <w:szCs w:val="20"/>
+          <w:rtl w:val="0"/>
+        </w:rPr>
+        <w:t xml:space="preserve">Keeping an eye on security updates and issues found with React and all project dependencies.</w:t>
+      </w:r>
+    </w:p>
+    <w:p>
+      <w:pPr>
+        <w:numPr>
+          <w:ilvl w:val="0"/>
+          <w:numId w:val="1"/>
+        </w:numPr>
+        <w:spacing w:after="0" w:lineRule="auto"/>
+        <w:ind w:left="3240" w:hanging="360"/>
+        <w:rPr>
+          <w:rFonts w:ascii="Arial" w:cs="Arial" w:eastAsia="Arial" w:hAnsi="Arial"/>
+          <w:sz w:val="20"/>
+          <w:szCs w:val="20"/>
+        </w:rPr>
+      </w:pPr>
+      <w:r>
+        <w:rPr>
+          <w:rFonts w:ascii="Arial" w:cs="Arial" w:eastAsia="Arial" w:hAnsi="Arial"/>
+          <w:sz w:val="20"/>
+          <w:szCs w:val="20"/>
+          <w:rtl w:val="0"/>
+        </w:rPr>
+        <w:t xml:space="preserve">Proposing any upgrades and updates necessary for keeping up with modern security and development best practices</w:t>
+      </w:r>
     </w:p>
     <w:p>
       <w:pPr>
@@ -1445,6 +1739,150 @@
     <w:p>
       <w:pPr>
         <w:spacing w:after="0" w:lineRule="auto"/>
+        <w:ind w:left="3240" w:firstLine="0"/>
+        <w:rPr>
+          <w:rFonts w:ascii="Arial" w:cs="Arial" w:eastAsia="Arial" w:hAnsi="Arial"/>
+          <w:sz w:val="20"/>
+          <w:szCs w:val="20"/>
+        </w:rPr>
+      </w:pPr>
+      <w:r>
+        <w:rPr>
+          <w:rtl w:val="0"/>
+        </w:rPr>
+      </w:r>
+    </w:p>
+    <w:p>
+      <w:pPr>
+        <w:spacing w:after="0" w:lineRule="auto"/>
+        <w:ind w:left="3240" w:firstLine="0"/>
+        <w:rPr>
+          <w:rFonts w:ascii="Arial" w:cs="Arial" w:eastAsia="Arial" w:hAnsi="Arial"/>
+          <w:sz w:val="20"/>
+          <w:szCs w:val="20"/>
+        </w:rPr>
+      </w:pPr>
+      <w:r>
+        <w:rPr>
+          <w:rtl w:val="0"/>
+        </w:rPr>
+      </w:r>
+    </w:p>
+    <w:p>
+      <w:pPr>
+        <w:spacing w:after="0" w:lineRule="auto"/>
+        <w:ind w:left="3240" w:firstLine="0"/>
+        <w:rPr>
+          <w:rFonts w:ascii="Arial" w:cs="Arial" w:eastAsia="Arial" w:hAnsi="Arial"/>
+          <w:sz w:val="20"/>
+          <w:szCs w:val="20"/>
+        </w:rPr>
+      </w:pPr>
+      <w:r>
+        <w:rPr>
+          <w:rtl w:val="0"/>
+        </w:rPr>
+      </w:r>
+    </w:p>
+    <w:p>
+      <w:pPr>
+        <w:spacing w:after="0" w:lineRule="auto"/>
+        <w:ind w:left="0" w:firstLine="0"/>
+        <w:rPr>
+          <w:rFonts w:ascii="Arial" w:cs="Arial" w:eastAsia="Arial" w:hAnsi="Arial"/>
+          <w:sz w:val="20"/>
+          <w:szCs w:val="20"/>
+        </w:rPr>
+      </w:pPr>
+      <w:r>
+        <w:rPr>
+          <w:rtl w:val="0"/>
+        </w:rPr>
+      </w:r>
+    </w:p>
+    <w:p>
+      <w:pPr>
+        <w:spacing w:after="0" w:lineRule="auto"/>
+        <w:ind w:left="0" w:firstLine="0"/>
+        <w:rPr>
+          <w:rFonts w:ascii="Arial" w:cs="Arial" w:eastAsia="Arial" w:hAnsi="Arial"/>
+          <w:sz w:val="20"/>
+          <w:szCs w:val="20"/>
+        </w:rPr>
+      </w:pPr>
+      <w:r>
+        <w:rPr>
+          <w:rtl w:val="0"/>
+        </w:rPr>
+      </w:r>
+    </w:p>
+    <w:p>
+      <w:pPr>
+        <w:spacing w:after="0" w:lineRule="auto"/>
+        <w:ind w:left="0" w:firstLine="0"/>
+        <w:rPr>
+          <w:rFonts w:ascii="Arial" w:cs="Arial" w:eastAsia="Arial" w:hAnsi="Arial"/>
+          <w:sz w:val="20"/>
+          <w:szCs w:val="20"/>
+        </w:rPr>
+      </w:pPr>
+      <w:r>
+        <w:rPr>
+          <w:rtl w:val="0"/>
+        </w:rPr>
+      </w:r>
+    </w:p>
+    <w:p>
+      <w:pPr>
+        <w:spacing w:after="0" w:lineRule="auto"/>
+        <w:ind w:left="0" w:firstLine="0"/>
+        <w:rPr>
+          <w:rFonts w:ascii="Arial" w:cs="Arial" w:eastAsia="Arial" w:hAnsi="Arial"/>
+          <w:sz w:val="20"/>
+          <w:szCs w:val="20"/>
+        </w:rPr>
+      </w:pPr>
+      <w:r>
+        <w:rPr>
+          <w:rtl w:val="0"/>
+        </w:rPr>
+      </w:r>
+    </w:p>
+    <w:p>
+      <w:pPr>
+        <w:spacing w:after="0" w:lineRule="auto"/>
+        <w:ind w:left="0" w:firstLine="0"/>
+        <w:rPr>
+          <w:rFonts w:ascii="Arial" w:cs="Arial" w:eastAsia="Arial" w:hAnsi="Arial"/>
+          <w:sz w:val="20"/>
+          <w:szCs w:val="20"/>
+        </w:rPr>
+      </w:pPr>
+      <w:r>
+        <w:rPr>
+          <w:rtl w:val="0"/>
+        </w:rPr>
+      </w:r>
+    </w:p>
+    <w:p>
+      <w:pPr>
+        <w:spacing w:after="0" w:lineRule="auto"/>
+        <w:ind w:left="3240" w:firstLine="0"/>
+        <w:rPr>
+          <w:rFonts w:ascii="Arial" w:cs="Arial" w:eastAsia="Arial" w:hAnsi="Arial"/>
+          <w:sz w:val="20"/>
+          <w:szCs w:val="20"/>
+        </w:rPr>
+      </w:pPr>
+      <w:r>
+        <w:rPr>
+          <w:rtl w:val="0"/>
+        </w:rPr>
+      </w:r>
+    </w:p>
+    <w:p>
+      <w:pPr>
+        <w:spacing w:after="0" w:lineRule="auto"/>
         <w:ind w:left="2880" w:hanging="2880"/>
         <w:rPr>
           <w:rFonts w:ascii="Arial" w:cs="Arial" w:eastAsia="Arial" w:hAnsi="Arial"/>
@@ -1460,7 +1898,7 @@
           <w:szCs w:val="20"/>
           <w:rtl w:val="0"/>
         </w:rPr>
-        <w:t xml:space="preserve">Feb 2021 – Nov 2023</w:t>
+        <w:t xml:space="preserve">Feb 2021 – Feb 2023</w:t>
         <w:tab/>
       </w:r>
       <w:r>
@@ -2064,146 +2502,6 @@
         </w:rPr>
         <w:t xml:space="preserve">Worked with designer and Project Manager for deployment in the server.</w:t>
       </w:r>
-    </w:p>
-    <w:p>
-      <w:pPr>
-        <w:keepNext w:val="0"/>
-        <w:keepLines w:val="0"/>
-        <w:pageBreakBefore w:val="0"/>
-        <w:widowControl w:val="1"/>
-        <w:pBdr>
-          <w:top w:space="0" w:sz="0" w:val="nil"/>
-          <w:left w:space="0" w:sz="0" w:val="nil"/>
-          <w:bottom w:space="0" w:sz="0" w:val="nil"/>
-          <w:right w:space="0" w:sz="0" w:val="nil"/>
-          <w:between w:space="0" w:sz="0" w:val="nil"/>
-        </w:pBdr>
-        <w:shd w:fill="auto" w:val="clear"/>
-        <w:spacing w:after="0" w:before="0" w:line="276" w:lineRule="auto"/>
-        <w:ind w:right="0"/>
-        <w:jc w:val="left"/>
-        <w:rPr>
-          <w:rFonts w:ascii="Arial" w:cs="Arial" w:eastAsia="Arial" w:hAnsi="Arial"/>
-          <w:sz w:val="20"/>
-          <w:szCs w:val="20"/>
-        </w:rPr>
-      </w:pPr>
-      <w:r>
-        <w:rPr>
-          <w:rtl w:val="0"/>
-        </w:rPr>
-      </w:r>
-    </w:p>
-    <w:p>
-      <w:pPr>
-        <w:keepNext w:val="0"/>
-        <w:keepLines w:val="0"/>
-        <w:pageBreakBefore w:val="0"/>
-        <w:widowControl w:val="1"/>
-        <w:pBdr>
-          <w:top w:space="0" w:sz="0" w:val="nil"/>
-          <w:left w:space="0" w:sz="0" w:val="nil"/>
-          <w:bottom w:space="0" w:sz="0" w:val="nil"/>
-          <w:right w:space="0" w:sz="0" w:val="nil"/>
-          <w:between w:space="0" w:sz="0" w:val="nil"/>
-        </w:pBdr>
-        <w:shd w:fill="auto" w:val="clear"/>
-        <w:spacing w:after="0" w:before="0" w:line="276" w:lineRule="auto"/>
-        <w:ind w:right="0"/>
-        <w:jc w:val="left"/>
-        <w:rPr>
-          <w:rFonts w:ascii="Arial" w:cs="Arial" w:eastAsia="Arial" w:hAnsi="Arial"/>
-          <w:sz w:val="20"/>
-          <w:szCs w:val="20"/>
-        </w:rPr>
-      </w:pPr>
-      <w:r>
-        <w:rPr>
-          <w:rtl w:val="0"/>
-        </w:rPr>
-      </w:r>
-    </w:p>
-    <w:p>
-      <w:pPr>
-        <w:keepNext w:val="0"/>
-        <w:keepLines w:val="0"/>
-        <w:pageBreakBefore w:val="0"/>
-        <w:widowControl w:val="1"/>
-        <w:pBdr>
-          <w:top w:space="0" w:sz="0" w:val="nil"/>
-          <w:left w:space="0" w:sz="0" w:val="nil"/>
-          <w:bottom w:space="0" w:sz="0" w:val="nil"/>
-          <w:right w:space="0" w:sz="0" w:val="nil"/>
-          <w:between w:space="0" w:sz="0" w:val="nil"/>
-        </w:pBdr>
-        <w:shd w:fill="auto" w:val="clear"/>
-        <w:spacing w:after="0" w:before="0" w:line="276" w:lineRule="auto"/>
-        <w:ind w:right="0"/>
-        <w:jc w:val="left"/>
-        <w:rPr>
-          <w:rFonts w:ascii="Arial" w:cs="Arial" w:eastAsia="Arial" w:hAnsi="Arial"/>
-          <w:sz w:val="20"/>
-          <w:szCs w:val="20"/>
-        </w:rPr>
-      </w:pPr>
-      <w:r>
-        <w:rPr>
-          <w:rtl w:val="0"/>
-        </w:rPr>
-      </w:r>
-    </w:p>
-    <w:p>
-      <w:pPr>
-        <w:keepNext w:val="0"/>
-        <w:keepLines w:val="0"/>
-        <w:pageBreakBefore w:val="0"/>
-        <w:widowControl w:val="1"/>
-        <w:pBdr>
-          <w:top w:space="0" w:sz="0" w:val="nil"/>
-          <w:left w:space="0" w:sz="0" w:val="nil"/>
-          <w:bottom w:space="0" w:sz="0" w:val="nil"/>
-          <w:right w:space="0" w:sz="0" w:val="nil"/>
-          <w:between w:space="0" w:sz="0" w:val="nil"/>
-        </w:pBdr>
-        <w:shd w:fill="auto" w:val="clear"/>
-        <w:spacing w:after="0" w:before="0" w:line="276" w:lineRule="auto"/>
-        <w:ind w:right="0"/>
-        <w:jc w:val="left"/>
-        <w:rPr>
-          <w:rFonts w:ascii="Arial" w:cs="Arial" w:eastAsia="Arial" w:hAnsi="Arial"/>
-          <w:sz w:val="20"/>
-          <w:szCs w:val="20"/>
-        </w:rPr>
-      </w:pPr>
-      <w:r>
-        <w:rPr>
-          <w:rtl w:val="0"/>
-        </w:rPr>
-      </w:r>
-    </w:p>
-    <w:p>
-      <w:pPr>
-        <w:keepNext w:val="0"/>
-        <w:keepLines w:val="0"/>
-        <w:pageBreakBefore w:val="0"/>
-        <w:widowControl w:val="1"/>
-        <w:pBdr>
-          <w:top w:space="0" w:sz="0" w:val="nil"/>
-          <w:left w:space="0" w:sz="0" w:val="nil"/>
-          <w:bottom w:space="0" w:sz="0" w:val="nil"/>
-          <w:right w:space="0" w:sz="0" w:val="nil"/>
-          <w:between w:space="0" w:sz="0" w:val="nil"/>
-        </w:pBdr>
-        <w:shd w:fill="auto" w:val="clear"/>
-        <w:spacing w:after="0" w:before="0" w:line="276" w:lineRule="auto"/>
-        <w:ind w:right="0"/>
-        <w:jc w:val="left"/>
-        <w:rPr>
-          <w:rFonts w:ascii="Arial" w:cs="Arial" w:eastAsia="Arial" w:hAnsi="Arial"/>
-          <w:sz w:val="20"/>
-          <w:szCs w:val="20"/>
-        </w:rPr>
-      </w:pPr>
       <w:r>
         <w:rPr>
           <w:rtl w:val="0"/>
@@ -2255,7 +2553,7 @@
           <w:szCs w:val="20"/>
           <w:rtl w:val="0"/>
         </w:rPr>
-        <w:t xml:space="preserve">Radio Wealth Finance Company, Inc. (Philippines)</w:t>
+        <w:t xml:space="preserve">RadioWealth Finance Company, Inc. (Philippines)</w:t>
       </w:r>
       <w:r>
         <w:rPr>
@@ -2512,18 +2810,6 @@
         </w:rPr>
         <w:t xml:space="preserve">Develop api for Policy Portal using DotNet Entity Framework.</w:t>
       </w:r>
-    </w:p>
-    <w:p>
-      <w:pPr>
-        <w:spacing w:after="0" w:lineRule="auto"/>
-        <w:ind w:left="2880" w:firstLine="0"/>
-        <w:rPr>
-          <w:rFonts w:ascii="Arial" w:cs="Arial" w:eastAsia="Arial" w:hAnsi="Arial"/>
-          <w:b w:val="1"/>
-          <w:sz w:val="24"/>
-          <w:szCs w:val="24"/>
-        </w:rPr>
-      </w:pPr>
       <w:r>
         <w:rPr>
           <w:rtl w:val="0"/>
@@ -2641,22 +2927,6 @@
           <w:rtl w:val="0"/>
         </w:rPr>
         <w:t xml:space="preserve">Improving and developing app</w:t>
-      </w:r>
-    </w:p>
-    <w:p>
-      <w:pPr>
-        <w:spacing w:after="0" w:lineRule="auto"/>
-        <w:rPr>
-          <w:rFonts w:ascii="Arial" w:cs="Arial" w:eastAsia="Arial" w:hAnsi="Arial"/>
-          <w:b w:val="1"/>
-          <w:sz w:val="24"/>
-          <w:szCs w:val="24"/>
-        </w:rPr>
-      </w:pPr>
-      <w:r>
-        <w:rPr>
-          <w:rtl w:val="0"/>
-        </w:rPr>
       </w:r>
     </w:p>
     <w:p>
@@ -2837,29 +3107,6 @@
           <w:rtl w:val="0"/>
         </w:rPr>
         <w:t xml:space="preserve">for Api Integration</w:t>
-      </w:r>
-    </w:p>
-    <w:p>
-      <w:pPr>
-        <w:numPr>
-          <w:ilvl w:val="0"/>
-          <w:numId w:val="3"/>
-        </w:numPr>
-        <w:ind w:left="3240" w:hanging="360"/>
-        <w:rPr>
-          <w:rFonts w:ascii="Arial" w:cs="Arial" w:eastAsia="Arial" w:hAnsi="Arial"/>
-          <w:sz w:val="20"/>
-          <w:szCs w:val="20"/>
-        </w:rPr>
-      </w:pPr>
-      <w:r>
-        <w:rPr>
-          <w:rFonts w:ascii="Arial" w:cs="Arial" w:eastAsia="Arial" w:hAnsi="Arial"/>
-          <w:sz w:val="20"/>
-          <w:szCs w:val="20"/>
-          <w:rtl w:val="0"/>
-        </w:rPr>
-        <w:t xml:space="preserve">By Using Kotlin language</w:t>
       </w:r>
     </w:p>
     <w:p>

</xml_diff>